<commit_message>
added explaination of npm run-s options and how to debug.
</commit_message>
<xml_diff>
--- a/Multi_Enviroment/README.docx
+++ b/Multi_Enviroment/README.docx
@@ -119,23 +119,23 @@
           <w:sz w:val="24"/>
           <w:szCs w:val="24"/>
         </w:rPr>
-        <w:t xml:space="preserve"> “bim_communication_address_api” is one of the API/microservice we have, inside the “bim_communication_address_api” folder, you can see “Jenkinsfile” and “Deploy.Jenkinsfile”. The </w:t>
-      </w:r>
-      <w:r>
-        <w:rPr>
-          <w:rFonts w:cstheme="minorHAnsi"/>
-          <w:sz w:val="24"/>
-          <w:szCs w:val="24"/>
-        </w:rPr>
-        <w:t>“Jenkinsfile”</w:t>
-      </w:r>
-      <w:r>
-        <w:rPr>
-          <w:rFonts w:cstheme="minorHAnsi"/>
-          <w:sz w:val="24"/>
-          <w:szCs w:val="24"/>
-        </w:rPr>
-        <w:t xml:space="preserve"> is in charge of the “communication-address-api” multi-branch project as displayed above, which create the Docker image after </w:t>
+        <w:t xml:space="preserve"> “bim_communication_address_api” is one of the API/microservice we have, inside the “bim_communication_address_api” folder, you can see “Jenkinsfile” and “Deploy.Jenkinsfile”. The “Jenkinsfile” </w:t>
+      </w:r>
+      <w:r>
+        <w:rPr>
+          <w:rFonts w:cstheme="minorHAnsi"/>
+          <w:sz w:val="24"/>
+          <w:szCs w:val="24"/>
+        </w:rPr>
+        <w:t>oversees</w:t>
+      </w:r>
+      <w:r>
+        <w:rPr>
+          <w:rFonts w:cstheme="minorHAnsi"/>
+          <w:sz w:val="24"/>
+          <w:szCs w:val="24"/>
+        </w:rPr>
+        <w:t xml:space="preserve"> the “communication-address-api” multi-branch project as displayed above, which create the Docker image after </w:t>
       </w:r>
       <w:r>
         <w:rPr>
@@ -175,79 +175,31 @@
           <w:sz w:val="24"/>
           <w:szCs w:val="24"/>
         </w:rPr>
-        <w:t xml:space="preserve">The </w:t>
-      </w:r>
-      <w:r>
-        <w:rPr>
-          <w:rFonts w:cstheme="minorHAnsi"/>
-          <w:sz w:val="24"/>
-          <w:szCs w:val="24"/>
-        </w:rPr>
-        <w:t>“Deploy.Jenkinsfile”</w:t>
-      </w:r>
-      <w:r>
-        <w:rPr>
-          <w:rFonts w:cstheme="minorHAnsi"/>
-          <w:sz w:val="24"/>
-          <w:szCs w:val="24"/>
-        </w:rPr>
-        <w:t xml:space="preserve"> is in charge of all the deployment projects in Jenkins for communication address api, i.e., the “communication-address-api-dev-deploy” and </w:t>
-      </w:r>
-      <w:r>
-        <w:rPr>
-          <w:rFonts w:cstheme="minorHAnsi"/>
-          <w:sz w:val="24"/>
-          <w:szCs w:val="24"/>
-        </w:rPr>
-        <w:t>“</w:t>
-      </w:r>
-      <w:r>
-        <w:rPr>
-          <w:rFonts w:cstheme="minorHAnsi"/>
-          <w:sz w:val="24"/>
-          <w:szCs w:val="24"/>
-        </w:rPr>
-        <w:t>communication-address-api-qa</w:t>
-      </w:r>
-      <w:r>
-        <w:rPr>
-          <w:rFonts w:cstheme="minorHAnsi"/>
-          <w:sz w:val="24"/>
-          <w:szCs w:val="24"/>
-        </w:rPr>
-        <w:t>-deploy”</w:t>
-      </w:r>
-      <w:r>
-        <w:rPr>
-          <w:rFonts w:cstheme="minorHAnsi"/>
-          <w:sz w:val="24"/>
-          <w:szCs w:val="24"/>
-        </w:rPr>
-        <w:t xml:space="preserve"> projects.</w:t>
-      </w:r>
-      <w:r>
-        <w:rPr>
-          <w:rFonts w:cstheme="minorHAnsi"/>
-          <w:sz w:val="24"/>
-          <w:szCs w:val="24"/>
-        </w:rPr>
-        <w:t xml:space="preserve"> Both </w:t>
-      </w:r>
-      <w:r>
-        <w:rPr>
-          <w:rFonts w:cstheme="minorHAnsi"/>
-          <w:sz w:val="24"/>
-          <w:szCs w:val="24"/>
-        </w:rPr>
-        <w:t>“Jenkinsfile” and “Deploy.Jenkinsfile</w:t>
-      </w:r>
-      <w:r>
-        <w:rPr>
-          <w:rFonts w:cstheme="minorHAnsi"/>
-          <w:sz w:val="24"/>
-          <w:szCs w:val="24"/>
-        </w:rPr>
-        <w:t xml:space="preserve">” are based on the functions that being </w:t>
+        <w:t xml:space="preserve">The “Deploy.Jenkinsfile” </w:t>
+      </w:r>
+      <w:r>
+        <w:rPr>
+          <w:rFonts w:cstheme="minorHAnsi"/>
+          <w:sz w:val="24"/>
+          <w:szCs w:val="24"/>
+        </w:rPr>
+        <w:t>oversees</w:t>
+      </w:r>
+      <w:r>
+        <w:rPr>
+          <w:rFonts w:cstheme="minorHAnsi"/>
+          <w:sz w:val="24"/>
+          <w:szCs w:val="24"/>
+        </w:rPr>
+        <w:t xml:space="preserve"> all the deployment projects in Jenkins for communication address api, i.e., the “communication-address-api-dev-deploy” and “communication-address-api-qa-deploy” projects.</w:t>
+      </w:r>
+      <w:r>
+        <w:rPr>
+          <w:rFonts w:cstheme="minorHAnsi"/>
+          <w:sz w:val="24"/>
+          <w:szCs w:val="24"/>
+        </w:rPr>
+        <w:t xml:space="preserve"> Both “Jenkinsfile” and “Deploy.Jenkinsfile” are based on the functions that being </w:t>
       </w:r>
       <w:r>
         <w:rPr>
@@ -264,23 +216,119 @@
           <w:sz w:val="24"/>
           <w:szCs w:val="24"/>
         </w:rPr>
-        <w:t xml:space="preserve"> During the process of each of the Jenkins deployment project, after the docker file has been deployed by Kubernetes, </w:t>
-      </w:r>
-      <w:r>
-        <w:rPr>
-          <w:rFonts w:cstheme="minorHAnsi"/>
-          <w:sz w:val="24"/>
-          <w:szCs w:val="24"/>
-        </w:rPr>
-        <w:t>the corresponding URL will be populated as displayed below,</w:t>
-      </w:r>
-      <w:r>
-        <w:rPr>
-          <w:rFonts w:cstheme="minorHAnsi"/>
-          <w:sz w:val="24"/>
-          <w:szCs w:val="24"/>
-        </w:rPr>
-        <w:t xml:space="preserve"> and our QA sanity and regression script will be running against these URLs.</w:t>
+        <w:t xml:space="preserve"> During the process of each of the Jenkins deployment project, after the </w:t>
+      </w:r>
+      <w:r>
+        <w:rPr>
+          <w:rFonts w:cstheme="minorHAnsi"/>
+          <w:sz w:val="24"/>
+          <w:szCs w:val="24"/>
+        </w:rPr>
+        <w:t>containerized application</w:t>
+      </w:r>
+      <w:r>
+        <w:rPr>
+          <w:rFonts w:cstheme="minorHAnsi"/>
+          <w:sz w:val="24"/>
+          <w:szCs w:val="24"/>
+        </w:rPr>
+        <w:t xml:space="preserve"> has been deployed by Kubernetes</w:t>
+      </w:r>
+      <w:r>
+        <w:rPr>
+          <w:rFonts w:cstheme="minorHAnsi"/>
+          <w:sz w:val="24"/>
+          <w:szCs w:val="24"/>
+        </w:rPr>
+        <w:t>/Helm</w:t>
+      </w:r>
+      <w:r>
+        <w:rPr>
+          <w:rFonts w:cstheme="minorHAnsi"/>
+          <w:sz w:val="24"/>
+          <w:szCs w:val="24"/>
+        </w:rPr>
+        <w:t xml:space="preserve">, </w:t>
+      </w:r>
+      <w:r>
+        <w:rPr>
+          <w:rFonts w:cstheme="minorHAnsi"/>
+          <w:sz w:val="24"/>
+          <w:szCs w:val="24"/>
+        </w:rPr>
+        <w:t xml:space="preserve">the corresponding </w:t>
+      </w:r>
+      <w:r>
+        <w:rPr>
+          <w:rFonts w:cstheme="minorHAnsi"/>
+          <w:sz w:val="24"/>
+          <w:szCs w:val="24"/>
+        </w:rPr>
+        <w:t xml:space="preserve">service’s </w:t>
+      </w:r>
+      <w:r>
+        <w:rPr>
+          <w:rFonts w:cstheme="minorHAnsi"/>
+          <w:sz w:val="24"/>
+          <w:szCs w:val="24"/>
+        </w:rPr>
+        <w:t>URL will be populated as displayed below,</w:t>
+      </w:r>
+      <w:r>
+        <w:rPr>
+          <w:rFonts w:cstheme="minorHAnsi"/>
+          <w:sz w:val="24"/>
+          <w:szCs w:val="24"/>
+        </w:rPr>
+        <w:t xml:space="preserve"> and our QA sanity</w:t>
+      </w:r>
+      <w:r>
+        <w:rPr>
+          <w:rFonts w:cstheme="minorHAnsi"/>
+          <w:sz w:val="24"/>
+          <w:szCs w:val="24"/>
+        </w:rPr>
+        <w:t xml:space="preserve"> scripts will be running against the dev URL, and both sanity</w:t>
+      </w:r>
+      <w:r>
+        <w:rPr>
+          <w:rFonts w:cstheme="minorHAnsi"/>
+          <w:sz w:val="24"/>
+          <w:szCs w:val="24"/>
+        </w:rPr>
+        <w:t xml:space="preserve"> and regression script</w:t>
+      </w:r>
+      <w:r>
+        <w:rPr>
+          <w:rFonts w:cstheme="minorHAnsi"/>
+          <w:sz w:val="24"/>
+          <w:szCs w:val="24"/>
+        </w:rPr>
+        <w:t>s</w:t>
+      </w:r>
+      <w:r>
+        <w:rPr>
+          <w:rFonts w:cstheme="minorHAnsi"/>
+          <w:sz w:val="24"/>
+          <w:szCs w:val="24"/>
+        </w:rPr>
+        <w:t xml:space="preserve"> will be running against </w:t>
+      </w:r>
+      <w:r>
+        <w:rPr>
+          <w:rFonts w:cstheme="minorHAnsi"/>
+          <w:sz w:val="24"/>
+          <w:szCs w:val="24"/>
+        </w:rPr>
+        <w:t>the qa URL</w:t>
+      </w:r>
+      <w:r>
+        <w:rPr>
+          <w:rFonts w:cstheme="minorHAnsi"/>
+          <w:sz w:val="24"/>
+          <w:szCs w:val="24"/>
+        </w:rPr>
+        <w:t>.</w:t>
       </w:r>
       <w:r>
         <w:rPr>
@@ -431,7 +479,169 @@
           <w:sz w:val="24"/>
           <w:szCs w:val="24"/>
         </w:rPr>
-        <w:t>As a result, in order to run QA scripts againest different URLs inside CICD pipeline, we need to generate the URL, URL credentials (currently is basic authentication of username and password), these 3 parameters from Jenkins GUI or script, and pass them into our QA script which is being managed by npm (see “package.json” file inside bim_communication_address_api\qa\postman folder)</w:t>
+        <w:t>As a result, in order to run postman</w:t>
+      </w:r>
+      <w:r>
+        <w:rPr>
+          <w:rFonts w:cstheme="minorHAnsi"/>
+          <w:noProof/>
+          <w:sz w:val="24"/>
+          <w:szCs w:val="24"/>
+        </w:rPr>
+        <w:t xml:space="preserve"> scripts againest different URLs inside CICD pipeline, we need to generate the URL, URL credentials (currently is basic authentic</w:t>
+      </w:r>
+      <w:r>
+        <w:rPr>
+          <w:rFonts w:cstheme="minorHAnsi"/>
+          <w:noProof/>
+          <w:sz w:val="24"/>
+          <w:szCs w:val="24"/>
+        </w:rPr>
+        <w:t>ation of username and password)</w:t>
+      </w:r>
+      <w:r>
+        <w:rPr>
+          <w:rFonts w:cstheme="minorHAnsi"/>
+          <w:noProof/>
+          <w:sz w:val="24"/>
+          <w:szCs w:val="24"/>
+        </w:rPr>
+        <w:t xml:space="preserve"> these 3 parameters from Jenkins GUI or </w:t>
+      </w:r>
+      <w:r>
+        <w:rPr>
+          <w:rFonts w:cstheme="minorHAnsi"/>
+          <w:noProof/>
+          <w:sz w:val="24"/>
+          <w:szCs w:val="24"/>
+        </w:rPr>
+        <w:t xml:space="preserve">shared jenkins </w:t>
+      </w:r>
+      <w:r>
+        <w:rPr>
+          <w:rFonts w:cstheme="minorHAnsi"/>
+          <w:noProof/>
+          <w:sz w:val="24"/>
+          <w:szCs w:val="24"/>
+        </w:rPr>
+        <w:t xml:space="preserve">groovy </w:t>
+      </w:r>
+      <w:r>
+        <w:rPr>
+          <w:rFonts w:cstheme="minorHAnsi"/>
+          <w:noProof/>
+          <w:sz w:val="24"/>
+          <w:szCs w:val="24"/>
+        </w:rPr>
+        <w:t>libraries</w:t>
+      </w:r>
+      <w:r>
+        <w:rPr>
+          <w:rFonts w:cstheme="minorHAnsi"/>
+          <w:noProof/>
+          <w:sz w:val="24"/>
+          <w:szCs w:val="24"/>
+        </w:rPr>
+        <w:t xml:space="preserve">, and pass them into our </w:t>
+      </w:r>
+      <w:r>
+        <w:rPr>
+          <w:rFonts w:cstheme="minorHAnsi"/>
+          <w:noProof/>
+          <w:sz w:val="24"/>
+          <w:szCs w:val="24"/>
+        </w:rPr>
+        <w:t>postman</w:t>
+      </w:r>
+      <w:r>
+        <w:rPr>
+          <w:rFonts w:cstheme="minorHAnsi"/>
+          <w:noProof/>
+          <w:sz w:val="24"/>
+          <w:szCs w:val="24"/>
+        </w:rPr>
+        <w:t xml:space="preserve"> </w:t>
+      </w:r>
+      <w:r>
+        <w:rPr>
+          <w:rFonts w:cstheme="minorHAnsi"/>
+          <w:noProof/>
+          <w:sz w:val="24"/>
+          <w:szCs w:val="24"/>
+        </w:rPr>
+        <w:t>script</w:t>
+      </w:r>
+      <w:r>
+        <w:rPr>
+          <w:rFonts w:cstheme="minorHAnsi"/>
+          <w:noProof/>
+          <w:sz w:val="24"/>
+          <w:szCs w:val="24"/>
+        </w:rPr>
+        <w:t>s</w:t>
+      </w:r>
+      <w:r>
+        <w:rPr>
+          <w:rFonts w:cstheme="minorHAnsi"/>
+          <w:noProof/>
+          <w:sz w:val="24"/>
+          <w:szCs w:val="24"/>
+        </w:rPr>
+        <w:t xml:space="preserve"> which </w:t>
+      </w:r>
+      <w:r>
+        <w:rPr>
+          <w:rFonts w:cstheme="minorHAnsi"/>
+          <w:noProof/>
+          <w:sz w:val="24"/>
+          <w:szCs w:val="24"/>
+        </w:rPr>
+        <w:t>are</w:t>
+      </w:r>
+      <w:r>
+        <w:rPr>
+          <w:rFonts w:cstheme="minorHAnsi"/>
+          <w:noProof/>
+          <w:sz w:val="24"/>
+          <w:szCs w:val="24"/>
+        </w:rPr>
+        <w:t xml:space="preserve"> being managed by npm (see “package.json” file inside </w:t>
+      </w:r>
+      <w:r>
+        <w:rPr>
+          <w:rFonts w:cstheme="minorHAnsi"/>
+          <w:noProof/>
+          <w:sz w:val="24"/>
+          <w:szCs w:val="24"/>
+        </w:rPr>
+        <w:t>“</w:t>
+      </w:r>
+      <w:r>
+        <w:rPr>
+          <w:rFonts w:cstheme="minorHAnsi"/>
+          <w:noProof/>
+          <w:sz w:val="24"/>
+          <w:szCs w:val="24"/>
+        </w:rPr>
+        <w:t>bim_communication_address_api\qa\postman</w:t>
+      </w:r>
+      <w:r>
+        <w:rPr>
+          <w:rFonts w:cstheme="minorHAnsi"/>
+          <w:noProof/>
+          <w:sz w:val="24"/>
+          <w:szCs w:val="24"/>
+        </w:rPr>
+        <w:t>”</w:t>
+      </w:r>
+      <w:r>
+        <w:rPr>
+          <w:rFonts w:cstheme="minorHAnsi"/>
+          <w:noProof/>
+          <w:sz w:val="24"/>
+          <w:szCs w:val="24"/>
+        </w:rPr>
+        <w:t xml:space="preserve"> folder)</w:t>
       </w:r>
     </w:p>
     <w:p>
@@ -468,51 +678,44 @@
           <w:sz w:val="24"/>
           <w:szCs w:val="24"/>
         </w:rPr>
-        <w:t xml:space="preserve">In Jenkins GUI, if you click the “communication-address-api-dev-deploy” project, then click the “Configure” on the left hand menu, you will notice that this deployment project already has a paramter called “Environment”, and its value is “dev”. In the </w:t>
-      </w:r>
-      <w:r>
-        <w:rPr>
-          <w:rFonts w:cstheme="minorHAnsi"/>
-          <w:noProof/>
-          <w:sz w:val="24"/>
-          <w:szCs w:val="24"/>
-        </w:rPr>
-        <w:t>the “communication-addr</w:t>
-      </w:r>
-      <w:r>
-        <w:rPr>
-          <w:rFonts w:cstheme="minorHAnsi"/>
-          <w:noProof/>
-          <w:sz w:val="24"/>
-          <w:szCs w:val="24"/>
-        </w:rPr>
-        <w:t>ess-api-qa</w:t>
-      </w:r>
-      <w:r>
-        <w:rPr>
-          <w:rFonts w:cstheme="minorHAnsi"/>
-          <w:noProof/>
-          <w:sz w:val="24"/>
-          <w:szCs w:val="24"/>
-        </w:rPr>
-        <w:t>-deploy” project</w:t>
-      </w:r>
-      <w:r>
-        <w:rPr>
-          <w:rFonts w:cstheme="minorHAnsi"/>
-          <w:noProof/>
-          <w:sz w:val="24"/>
-          <w:szCs w:val="24"/>
-        </w:rPr>
-        <w:t>, it also has this parameter which has the same name “Environment”, but its value is “qa”.</w:t>
-      </w:r>
-    </w:p>
-    <w:p>
-      <w:pPr>
-        <w:rPr>
-          <w:noProof/>
-        </w:rPr>
-      </w:pPr>
+        <w:t>In Jenkins GUI, if you click the “communication-address-api-dev-deploy” project, then click the “Configure” on the left hand menu, you will notice that this deployment project already has a paramter called “Environment”, and its value is “dev”. In the the “communication-address-api-qa-deploy” project, it a</w:t>
+      </w:r>
+      <w:r>
+        <w:rPr>
+          <w:rFonts w:cstheme="minorHAnsi"/>
+          <w:noProof/>
+          <w:sz w:val="24"/>
+          <w:szCs w:val="24"/>
+        </w:rPr>
+        <w:t>lso has this parameter with</w:t>
+      </w:r>
+      <w:r>
+        <w:rPr>
+          <w:rFonts w:cstheme="minorHAnsi"/>
+          <w:noProof/>
+          <w:sz w:val="24"/>
+          <w:szCs w:val="24"/>
+        </w:rPr>
+        <w:t xml:space="preserve"> the same name “Environment”, but </w:t>
+      </w:r>
+      <w:r>
+        <w:rPr>
+          <w:rFonts w:cstheme="minorHAnsi"/>
+          <w:noProof/>
+          <w:sz w:val="24"/>
+          <w:szCs w:val="24"/>
+        </w:rPr>
+        <w:t xml:space="preserve">differnt value </w:t>
+      </w:r>
+      <w:r>
+        <w:rPr>
+          <w:rFonts w:cstheme="minorHAnsi"/>
+          <w:noProof/>
+          <w:sz w:val="24"/>
+          <w:szCs w:val="24"/>
+        </w:rPr>
+        <w:t>“qa”.</w:t>
+      </w:r>
     </w:p>
     <w:p>
       <w:r>
@@ -522,7 +725,7 @@
         <w:lastRenderedPageBreak/>
         <w:drawing>
           <wp:inline distT="0" distB="0" distL="0" distR="0" wp14:anchorId="796C0748" wp14:editId="479B4011">
-            <wp:extent cx="7943908" cy="5162588"/>
+            <wp:extent cx="8236982" cy="5894070"/>
             <wp:effectExtent l="0" t="0" r="0" b="0"/>
             <wp:docPr id="6" name="Picture 6"/>
             <wp:cNvGraphicFramePr>
@@ -544,7 +747,7 @@
                   <pic:spPr>
                     <a:xfrm>
                       <a:off x="0" y="0"/>
-                      <a:ext cx="7943908" cy="5162588"/>
+                      <a:ext cx="8253507" cy="5905895"/>
                     </a:xfrm>
                     <a:prstGeom prst="rect">
                       <a:avLst/>
@@ -557,14 +760,11 @@
         </w:drawing>
       </w:r>
     </w:p>
-    <w:p/>
-    <w:p/>
     <w:p>
       <w:pPr>
         <w:rPr>
           <w:sz w:val="24"/>
           <w:szCs w:val="24"/>
-          <w:shd w:val="pct15" w:color="auto" w:fill="FFFFFF"/>
         </w:rPr>
       </w:pPr>
       <w:r>
@@ -583,14 +783,13 @@
         </w:rPr>
         <w:t>--global-var env=$Environment</w:t>
       </w:r>
-    </w:p>
-    <w:p>
-      <w:pPr>
-        <w:rPr>
-          <w:sz w:val="24"/>
-          <w:szCs w:val="24"/>
-        </w:rPr>
-      </w:pPr>
+      <w:r>
+        <w:rPr>
+          <w:sz w:val="24"/>
+          <w:szCs w:val="24"/>
+        </w:rPr>
+        <w:t xml:space="preserve"> </w:t>
+      </w:r>
       <w:r>
         <w:rPr>
           <w:sz w:val="24"/>
@@ -603,21 +802,7 @@
           <w:sz w:val="24"/>
           <w:szCs w:val="24"/>
         </w:rPr>
-        <w:t>global variables</w:t>
-      </w:r>
-      <w:r>
-        <w:rPr>
-          <w:sz w:val="24"/>
-          <w:szCs w:val="24"/>
-        </w:rPr>
-        <w:t xml:space="preserve"> “env” which was</w:t>
-      </w:r>
-      <w:r>
-        <w:rPr>
-          <w:sz w:val="24"/>
-          <w:szCs w:val="24"/>
-        </w:rPr>
-        <w:t xml:space="preserve"> defined inside “</w:t>
+        <w:t>global variables “env” which was defined inside “</w:t>
       </w:r>
       <w:r>
         <w:rPr>
@@ -631,6 +816,62 @@
           <w:sz w:val="24"/>
           <w:szCs w:val="24"/>
         </w:rPr>
+        <w:t>”. The “</w:t>
+      </w:r>
+      <w:r>
+        <w:rPr>
+          <w:sz w:val="24"/>
+          <w:szCs w:val="24"/>
+        </w:rPr>
+        <w:t>globalVariables.json</w:t>
+      </w:r>
+      <w:r>
+        <w:rPr>
+          <w:sz w:val="24"/>
+          <w:szCs w:val="24"/>
+        </w:rPr>
+        <w:t xml:space="preserve">” </w:t>
+      </w:r>
+      <w:r>
+        <w:rPr>
+          <w:sz w:val="24"/>
+          <w:szCs w:val="24"/>
+        </w:rPr>
+        <w:t xml:space="preserve">is </w:t>
+      </w:r>
+      <w:r>
+        <w:rPr>
+          <w:sz w:val="24"/>
+          <w:szCs w:val="24"/>
+        </w:rPr>
+        <w:t xml:space="preserve">located under </w:t>
+      </w:r>
+      <w:r>
+        <w:rPr>
+          <w:sz w:val="24"/>
+          <w:szCs w:val="24"/>
+        </w:rPr>
+        <w:t xml:space="preserve">the </w:t>
+      </w:r>
+      <w:r>
+        <w:rPr>
+          <w:sz w:val="24"/>
+          <w:szCs w:val="24"/>
+        </w:rPr>
+        <w:t>“</w:t>
+      </w:r>
+      <w:r>
+        <w:rPr>
+          <w:sz w:val="24"/>
+          <w:szCs w:val="24"/>
+        </w:rPr>
+        <w:t>bim_communication_address_api\qa\postman</w:t>
+      </w:r>
+      <w:r>
+        <w:rPr>
+          <w:sz w:val="24"/>
+          <w:szCs w:val="24"/>
+        </w:rPr>
         <w:t>”</w:t>
       </w:r>
       <w:r>
@@ -638,49 +879,14 @@
           <w:sz w:val="24"/>
           <w:szCs w:val="24"/>
         </w:rPr>
-        <w:t xml:space="preserve">. The </w:t>
-      </w:r>
-      <w:r>
-        <w:rPr>
-          <w:sz w:val="24"/>
-          <w:szCs w:val="24"/>
-        </w:rPr>
-        <w:t>“</w:t>
-      </w:r>
-      <w:r>
-        <w:rPr>
-          <w:sz w:val="24"/>
-          <w:szCs w:val="24"/>
-        </w:rPr>
-        <w:t>globalVariables.json</w:t>
-      </w:r>
-      <w:r>
-        <w:rPr>
-          <w:sz w:val="24"/>
-          <w:szCs w:val="24"/>
-        </w:rPr>
-        <w:t>” located under “</w:t>
-      </w:r>
-      <w:r>
-        <w:rPr>
-          <w:sz w:val="24"/>
-          <w:szCs w:val="24"/>
-        </w:rPr>
-        <w:t>bim_communication_address_api\qa\postman</w:t>
-      </w:r>
-      <w:r>
-        <w:rPr>
-          <w:sz w:val="24"/>
-          <w:szCs w:val="24"/>
-        </w:rPr>
-        <w:t>”.</w:t>
-      </w:r>
-      <w:r>
-        <w:rPr>
-          <w:sz w:val="24"/>
-          <w:szCs w:val="24"/>
-        </w:rPr>
-        <w:t xml:space="preserve"> Our API </w:t>
+        <w:t xml:space="preserve"> folder</w:t>
+      </w:r>
+      <w:r>
+        <w:rPr>
+          <w:sz w:val="24"/>
+          <w:szCs w:val="24"/>
+        </w:rPr>
+        <w:t xml:space="preserve">. Our API </w:t>
       </w:r>
       <w:r>
         <w:rPr>
@@ -735,14 +941,85 @@
           <w:sz w:val="24"/>
           <w:szCs w:val="24"/>
         </w:rPr>
-        <w:t xml:space="preserve"> for qa enviroment</w:t>
-      </w:r>
-      <w:r>
-        <w:rPr>
-          <w:sz w:val="24"/>
-          <w:szCs w:val="24"/>
-        </w:rPr>
-        <w:t>, and we use “env” variable to construct the URL during test. The “env” variable should have value “dev” when testing dev URL, and should have value “qa” when testing qa URL.</w:t>
+        <w:t xml:space="preserve"> for qa </w:t>
+      </w:r>
+      <w:r>
+        <w:rPr>
+          <w:sz w:val="24"/>
+          <w:szCs w:val="24"/>
+        </w:rPr>
+        <w:t>environment</w:t>
+      </w:r>
+      <w:r>
+        <w:rPr>
+          <w:sz w:val="24"/>
+          <w:szCs w:val="24"/>
+        </w:rPr>
+        <w:t xml:space="preserve">, and we use “env” variable to construct </w:t>
+      </w:r>
+      <w:r>
+        <w:rPr>
+          <w:sz w:val="24"/>
+          <w:szCs w:val="24"/>
+        </w:rPr>
+        <w:t xml:space="preserve">part of </w:t>
+      </w:r>
+      <w:r>
+        <w:rPr>
+          <w:sz w:val="24"/>
+          <w:szCs w:val="24"/>
+        </w:rPr>
+        <w:t xml:space="preserve">the URL during test. The “env” variable should have value “dev” when testing dev </w:t>
+      </w:r>
+      <w:r>
+        <w:rPr>
+          <w:sz w:val="24"/>
+          <w:szCs w:val="24"/>
+        </w:rPr>
+        <w:t>URL and</w:t>
+      </w:r>
+      <w:r>
+        <w:rPr>
+          <w:sz w:val="24"/>
+          <w:szCs w:val="24"/>
+        </w:rPr>
+        <w:t xml:space="preserve"> should have value “qa” when testing qa URL.</w:t>
+      </w:r>
+      <w:r>
+        <w:rPr>
+          <w:sz w:val="24"/>
+          <w:szCs w:val="24"/>
+        </w:rPr>
+        <w:t xml:space="preserve"> Below is the “package.json” file if we want to pass in </w:t>
+      </w:r>
+      <w:r>
+        <w:rPr>
+          <w:sz w:val="24"/>
+          <w:szCs w:val="24"/>
+          <w:shd w:val="pct15" w:color="auto" w:fill="FFFFFF"/>
+        </w:rPr>
+        <w:t>--global-var env=$Environment</w:t>
+      </w:r>
+      <w:r>
+        <w:rPr>
+          <w:sz w:val="24"/>
+          <w:szCs w:val="24"/>
+        </w:rPr>
+        <w:t xml:space="preserve"> </w:t>
+      </w:r>
+      <w:r>
+        <w:rPr>
+          <w:sz w:val="24"/>
+          <w:szCs w:val="24"/>
+        </w:rPr>
+        <w:t>into newman command</w:t>
+      </w:r>
+      <w:r>
+        <w:rPr>
+          <w:sz w:val="24"/>
+          <w:szCs w:val="24"/>
+        </w:rPr>
+        <w:t>.</w:t>
       </w:r>
     </w:p>
     <w:p>
@@ -807,7 +1084,63 @@
           <w:sz w:val="24"/>
           <w:szCs w:val="24"/>
         </w:rPr>
-        <w:t xml:space="preserve">However, to execute npm run located will have a problem after above change. I tried to set system variable on my local PC to have Environment variable, but newman command </w:t>
+        <w:t xml:space="preserve">However, to execute npm run </w:t>
+      </w:r>
+      <w:r>
+        <w:rPr>
+          <w:sz w:val="24"/>
+          <w:szCs w:val="24"/>
+        </w:rPr>
+        <w:t>locally (no in Jenkins, but in my PC)</w:t>
+      </w:r>
+      <w:r>
+        <w:rPr>
+          <w:sz w:val="24"/>
+          <w:szCs w:val="24"/>
+        </w:rPr>
+        <w:t xml:space="preserve"> will have a problem after above change. I tried to set system </w:t>
+      </w:r>
+      <w:r>
+        <w:rPr>
+          <w:sz w:val="24"/>
+          <w:szCs w:val="24"/>
+        </w:rPr>
+        <w:t xml:space="preserve">variable on my local PC to have a </w:t>
+      </w:r>
+      <w:r>
+        <w:rPr>
+          <w:sz w:val="24"/>
+          <w:szCs w:val="24"/>
+        </w:rPr>
+        <w:t>variable</w:t>
+      </w:r>
+      <w:r>
+        <w:rPr>
+          <w:sz w:val="24"/>
+          <w:szCs w:val="24"/>
+        </w:rPr>
+        <w:t xml:space="preserve"> named as “</w:t>
+      </w:r>
+      <w:r>
+        <w:rPr>
+          <w:sz w:val="24"/>
+          <w:szCs w:val="24"/>
+        </w:rPr>
+        <w:t>Environment</w:t>
+      </w:r>
+      <w:r>
+        <w:rPr>
+          <w:sz w:val="24"/>
+          <w:szCs w:val="24"/>
+        </w:rPr>
+        <w:t>”</w:t>
+      </w:r>
+      <w:r>
+        <w:rPr>
+          <w:sz w:val="24"/>
+          <w:szCs w:val="24"/>
+        </w:rPr>
+        <w:t xml:space="preserve">, but newman command </w:t>
       </w:r>
       <w:r>
         <w:rPr>
@@ -830,10 +1163,10 @@
           <w:noProof/>
         </w:rPr>
         <w:drawing>
-          <wp:inline distT="0" distB="0" distL="0" distR="0" wp14:anchorId="7FE9E7E4" wp14:editId="3EEC598D">
-            <wp:extent cx="8227059" cy="561975"/>
-            <wp:effectExtent l="0" t="0" r="3175" b="0"/>
-            <wp:docPr id="8" name="Picture 8"/>
+          <wp:inline distT="0" distB="0" distL="0" distR="0" wp14:anchorId="13B570AF" wp14:editId="5A15A013">
+            <wp:extent cx="8246100" cy="525780"/>
+            <wp:effectExtent l="0" t="0" r="3175" b="7620"/>
+            <wp:docPr id="3" name="Picture 3"/>
             <wp:cNvGraphicFramePr>
               <a:graphicFrameLocks xmlns:a="http://schemas.openxmlformats.org/drawingml/2006/main" noChangeAspect="1"/>
             </wp:cNvGraphicFramePr>
@@ -853,7 +1186,7 @@
                   <pic:spPr>
                     <a:xfrm>
                       <a:off x="0" y="0"/>
-                      <a:ext cx="8643809" cy="590442"/>
+                      <a:ext cx="8503457" cy="542189"/>
                     </a:xfrm>
                     <a:prstGeom prst="rect">
                       <a:avLst/>
@@ -892,7 +1225,21 @@
           <w:sz w:val="24"/>
           <w:szCs w:val="24"/>
         </w:rPr>
-        <w:t xml:space="preserve"> side “Credentials” selection from the menu, you will notice that there are many different types of credentials have been created by our DevOps person. I created 2 new set of credentials here, one set for dev </w:t>
+        <w:t xml:space="preserve"> side “Credentials” selection from the menu, you will notice that there are many different types of credentials have been created by our DevOps person. I created 2 new set</w:t>
+      </w:r>
+      <w:r>
+        <w:rPr>
+          <w:sz w:val="24"/>
+          <w:szCs w:val="24"/>
+        </w:rPr>
+        <w:t>s</w:t>
+      </w:r>
+      <w:r>
+        <w:rPr>
+          <w:sz w:val="24"/>
+          <w:szCs w:val="24"/>
+        </w:rPr>
+        <w:t xml:space="preserve"> of credentials here, one set for dev </w:t>
       </w:r>
       <w:r>
         <w:rPr>
@@ -941,35 +1288,28 @@
           <w:sz w:val="24"/>
           <w:szCs w:val="24"/>
         </w:rPr>
-        <w:t xml:space="preserve"> </w:t>
-      </w:r>
-      <w:r>
-        <w:rPr>
-          <w:sz w:val="24"/>
-          <w:szCs w:val="24"/>
-        </w:rPr>
-        <w:t>(</w:t>
-      </w:r>
-      <w:r>
-        <w:rPr>
-          <w:sz w:val="24"/>
-          <w:szCs w:val="24"/>
-        </w:rPr>
-        <w:t>named as QA</w:t>
-      </w:r>
-      <w:r>
-        <w:rPr>
-          <w:sz w:val="24"/>
-          <w:szCs w:val="24"/>
-        </w:rPr>
-        <w:t>APIUsernamePassword)</w:t>
-      </w:r>
-      <w:r>
-        <w:rPr>
-          <w:sz w:val="24"/>
-          <w:szCs w:val="24"/>
-        </w:rPr>
-        <w:t>, as displayed above. The way to create credentials in Jenkins is, click on the “Jenkins” link (the 3</w:t>
+        <w:t xml:space="preserve"> (named as QAAPIUsernamePassword), as displayed above. The way to create credentials in Jenkins is, click on the “Jenkins” link of any of the existing credentials in Jenkins – </w:t>
+      </w:r>
+      <w:r>
+        <w:rPr>
+          <w:sz w:val="24"/>
+          <w:szCs w:val="24"/>
+        </w:rPr>
+        <w:t>Credentials</w:t>
+      </w:r>
+      <w:r>
+        <w:rPr>
+          <w:sz w:val="24"/>
+          <w:szCs w:val="24"/>
+        </w:rPr>
+        <w:t xml:space="preserve"> page, as displayed in </w:t>
+      </w:r>
+      <w:r>
+        <w:rPr>
+          <w:sz w:val="24"/>
+          <w:szCs w:val="24"/>
+        </w:rPr>
+        <w:t>the 3</w:t>
       </w:r>
       <w:r>
         <w:rPr>
@@ -984,21 +1324,14 @@
           <w:sz w:val="24"/>
           <w:szCs w:val="24"/>
         </w:rPr>
-        <w:t xml:space="preserve"> column in the table) of any of the existing credentials in Jenkins – </w:t>
-      </w:r>
-      <w:r>
-        <w:rPr>
-          <w:sz w:val="24"/>
-          <w:szCs w:val="24"/>
-        </w:rPr>
-        <w:t>Credentials</w:t>
-      </w:r>
-      <w:r>
-        <w:rPr>
-          <w:sz w:val="24"/>
-          <w:szCs w:val="24"/>
-        </w:rPr>
-        <w:t xml:space="preserve"> page.</w:t>
+        <w:t xml:space="preserve"> column in the table above</w:t>
+      </w:r>
+      <w:r>
+        <w:rPr>
+          <w:sz w:val="24"/>
+          <w:szCs w:val="24"/>
+        </w:rPr>
+        <w:t>.</w:t>
       </w:r>
     </w:p>
     <w:p>
@@ -1012,6 +1345,7 @@
         <w:rPr>
           <w:noProof/>
         </w:rPr>
+        <w:lastRenderedPageBreak/>
         <w:drawing>
           <wp:inline distT="0" distB="0" distL="0" distR="0" wp14:anchorId="4F2D4E94" wp14:editId="65A9CC0A">
             <wp:extent cx="8205788" cy="1203909"/>
@@ -1061,15 +1395,7 @@
           <w:sz w:val="24"/>
           <w:szCs w:val="24"/>
         </w:rPr>
-        <w:lastRenderedPageBreak/>
-        <w:t xml:space="preserve">Continue click on the “Global credentials (unrestricted)” link, after the </w:t>
-      </w:r>
-      <w:r>
-        <w:rPr>
-          <w:sz w:val="24"/>
-          <w:szCs w:val="24"/>
-        </w:rPr>
-        <w:t>“Global credentials (unrestricted)”</w:t>
+        <w:t>Continue click on the “Global credentials (unrestricted)” link, after the “Global credentials (unrestricted)”</w:t>
       </w:r>
       <w:r>
         <w:rPr>
@@ -1133,28 +1459,28 @@
           <w:sz w:val="24"/>
           <w:szCs w:val="24"/>
         </w:rPr>
-        <w:t xml:space="preserve">You can choose different kind of credentials, for my case, I picked “Username with password”. Fill in the Username and Password </w:t>
-      </w:r>
-      <w:r>
-        <w:rPr>
-          <w:sz w:val="24"/>
-          <w:szCs w:val="24"/>
-        </w:rPr>
-        <w:t>fields</w:t>
-      </w:r>
-      <w:r>
-        <w:rPr>
-          <w:sz w:val="24"/>
-          <w:szCs w:val="24"/>
-        </w:rPr>
-        <w:t>. The ID filed will be the name you pass in to your script.</w:t>
-      </w:r>
-      <w:r>
-        <w:rPr>
-          <w:sz w:val="24"/>
-          <w:szCs w:val="24"/>
-        </w:rPr>
-        <w:t xml:space="preserve"> The end result for dev and qa credentials are in the middle and right below. In case you made any mistake, you can always pick the credential, and choose “Update” from the left-hand side menu to update the content.</w:t>
+        <w:t>You can choose different kind of credentials, for my case, I picked “Username with password”. Fill in the Username and Password fields. The ID filed will be the name you pass in to your script.</w:t>
+      </w:r>
+      <w:r>
+        <w:rPr>
+          <w:sz w:val="24"/>
+          <w:szCs w:val="24"/>
+        </w:rPr>
+        <w:t xml:space="preserve"> </w:t>
+      </w:r>
+      <w:r>
+        <w:rPr>
+          <w:sz w:val="24"/>
+          <w:szCs w:val="24"/>
+        </w:rPr>
+        <w:t>The result</w:t>
+      </w:r>
+      <w:r>
+        <w:rPr>
+          <w:sz w:val="24"/>
+          <w:szCs w:val="24"/>
+        </w:rPr>
+        <w:t xml:space="preserve"> for dev and qa credentials are in the middle and right below. In case you made any mistake, you can always pick the credential, and choose “Update” from the left-hand side menu to update the content.</w:t>
       </w:r>
     </w:p>
     <w:p>
@@ -1167,6 +1493,7 @@
         <w:rPr>
           <w:noProof/>
         </w:rPr>
+        <w:lastRenderedPageBreak/>
         <w:drawing>
           <wp:inline distT="0" distB="0" distL="0" distR="0" wp14:anchorId="6F7CC286" wp14:editId="715A47A0">
             <wp:extent cx="2747963" cy="2038469"/>
@@ -1260,10 +1587,10 @@
           <w:noProof/>
         </w:rPr>
         <w:drawing>
-          <wp:inline distT="0" distB="0" distL="0" distR="0" wp14:anchorId="4609DB0E" wp14:editId="09E48AB5">
-            <wp:extent cx="2533120" cy="2056130"/>
-            <wp:effectExtent l="0" t="0" r="635" b="1270"/>
-            <wp:docPr id="13" name="Picture 13"/>
+          <wp:inline distT="0" distB="0" distL="0" distR="0" wp14:anchorId="537354AA" wp14:editId="52FC0573">
+            <wp:extent cx="2579370" cy="2002155"/>
+            <wp:effectExtent l="0" t="0" r="0" b="0"/>
+            <wp:docPr id="15" name="Picture 15"/>
             <wp:cNvGraphicFramePr>
               <a:graphicFrameLocks xmlns:a="http://schemas.openxmlformats.org/drawingml/2006/main" noChangeAspect="1"/>
             </wp:cNvGraphicFramePr>
@@ -1283,7 +1610,7 @@
                   <pic:spPr>
                     <a:xfrm>
                       <a:off x="0" y="0"/>
-                      <a:ext cx="2557318" cy="2075771"/>
+                      <a:ext cx="2636742" cy="2046688"/>
                     </a:xfrm>
                     <a:prstGeom prst="rect">
                       <a:avLst/>
@@ -1308,7 +1635,6 @@
         <w:pStyle w:val="Heading1"/>
       </w:pPr>
       <w:r>
-        <w:lastRenderedPageBreak/>
         <w:t>Step 2: pass in Jenkins parameters to package.json</w:t>
       </w:r>
     </w:p>
@@ -1324,7 +1650,21 @@
           <w:sz w:val="24"/>
           <w:szCs w:val="24"/>
         </w:rPr>
-        <w:t>Let me just show you the end result.</w:t>
+        <w:t xml:space="preserve">Let me just show you </w:t>
+      </w:r>
+      <w:r>
+        <w:rPr>
+          <w:sz w:val="24"/>
+          <w:szCs w:val="24"/>
+        </w:rPr>
+        <w:t>the result</w:t>
+      </w:r>
+      <w:r>
+        <w:rPr>
+          <w:sz w:val="24"/>
+          <w:szCs w:val="24"/>
+        </w:rPr>
+        <w:t>.</w:t>
       </w:r>
     </w:p>
     <w:p>
@@ -1380,49 +1720,42 @@
           <w:sz w:val="24"/>
           <w:szCs w:val="24"/>
         </w:rPr>
-        <w:t xml:space="preserve">”. Basically, it take the credentialId which I just defined, either </w:t>
-      </w:r>
-      <w:r>
-        <w:rPr>
-          <w:sz w:val="24"/>
-          <w:szCs w:val="24"/>
-        </w:rPr>
-        <w:t>“</w:t>
-      </w:r>
-      <w:r>
-        <w:rPr>
-          <w:sz w:val="24"/>
-          <w:szCs w:val="24"/>
-        </w:rPr>
-        <w:t>DevAPIUsernamePassword</w:t>
-      </w:r>
-      <w:r>
-        <w:rPr>
-          <w:sz w:val="24"/>
-          <w:szCs w:val="24"/>
-        </w:rPr>
-        <w:t>” which is passed in as a default value in line 1, or “QA</w:t>
-      </w:r>
-      <w:r>
-        <w:rPr>
-          <w:sz w:val="24"/>
-          <w:szCs w:val="24"/>
-        </w:rPr>
-        <w:t>APIUsernamePassword</w:t>
-      </w:r>
-      <w:r>
-        <w:rPr>
-          <w:sz w:val="24"/>
-          <w:szCs w:val="24"/>
-        </w:rPr>
-        <w:t xml:space="preserve">” which is passed in </w:t>
-      </w:r>
-      <w:r>
-        <w:rPr>
-          <w:sz w:val="24"/>
-          <w:szCs w:val="24"/>
-        </w:rPr>
-        <w:t>“</w:t>
+        <w:t xml:space="preserve">”. Basically, it </w:t>
+      </w:r>
+      <w:r>
+        <w:rPr>
+          <w:sz w:val="24"/>
+          <w:szCs w:val="24"/>
+        </w:rPr>
+        <w:t>takes</w:t>
+      </w:r>
+      <w:r>
+        <w:rPr>
+          <w:sz w:val="24"/>
+          <w:szCs w:val="24"/>
+        </w:rPr>
+        <w:t xml:space="preserve"> the credentialId which I just defined</w:t>
+      </w:r>
+      <w:r>
+        <w:rPr>
+          <w:sz w:val="24"/>
+          <w:szCs w:val="24"/>
+        </w:rPr>
+        <w:t xml:space="preserve"> in Jenkins GUI</w:t>
+      </w:r>
+      <w:r>
+        <w:rPr>
+          <w:sz w:val="24"/>
+          <w:szCs w:val="24"/>
+        </w:rPr>
+        <w:t xml:space="preserve">, either </w:t>
+      </w:r>
+      <w:r>
+        <w:rPr>
+          <w:sz w:val="24"/>
+          <w:szCs w:val="24"/>
+        </w:rPr>
+        <w:t>“DevAPIUsernamePassword” which is passed in as a default value in line 1, or “QAAPIUsernamePassword” which is passed in “</w:t>
       </w:r>
       <w:r>
         <w:rPr>
@@ -1436,14 +1769,70 @@
           <w:sz w:val="24"/>
           <w:szCs w:val="24"/>
         </w:rPr>
-        <w:t>”</w:t>
-      </w:r>
-      <w:r>
-        <w:rPr>
-          <w:sz w:val="24"/>
-          <w:szCs w:val="24"/>
-        </w:rPr>
-        <w:t xml:space="preserve"> line 67 or 79. The withCredentials function get the credentials from Jenkins by id, and created 2 parameters API_USERNAME and API_PASSWORD. </w:t>
+        <w:t>” line 67 or 79</w:t>
+      </w:r>
+      <w:r>
+        <w:rPr>
+          <w:sz w:val="24"/>
+          <w:szCs w:val="24"/>
+        </w:rPr>
+        <w:t xml:space="preserve"> (the 4th image below)</w:t>
+      </w:r>
+      <w:r>
+        <w:rPr>
+          <w:sz w:val="24"/>
+          <w:szCs w:val="24"/>
+        </w:rPr>
+        <w:t>. The withCredentials function get</w:t>
+      </w:r>
+      <w:r>
+        <w:rPr>
+          <w:sz w:val="24"/>
+          <w:szCs w:val="24"/>
+        </w:rPr>
+        <w:t>s</w:t>
+      </w:r>
+      <w:r>
+        <w:rPr>
+          <w:sz w:val="24"/>
+          <w:szCs w:val="24"/>
+        </w:rPr>
+        <w:t xml:space="preserve"> the credentials from Jenkins by </w:t>
+      </w:r>
+      <w:r>
+        <w:rPr>
+          <w:sz w:val="24"/>
+          <w:szCs w:val="24"/>
+        </w:rPr>
+        <w:t>id, then</w:t>
+      </w:r>
+      <w:r>
+        <w:rPr>
+          <w:sz w:val="24"/>
+          <w:szCs w:val="24"/>
+        </w:rPr>
+        <w:t xml:space="preserve"> </w:t>
+      </w:r>
+      <w:r>
+        <w:rPr>
+          <w:sz w:val="24"/>
+          <w:szCs w:val="24"/>
+        </w:rPr>
+        <w:t>passes</w:t>
+      </w:r>
+      <w:r>
+        <w:rPr>
+          <w:sz w:val="24"/>
+          <w:szCs w:val="24"/>
+        </w:rPr>
+        <w:t xml:space="preserve"> the username and password from the Jenkins credentials to variable </w:t>
+      </w:r>
+      <w:r>
+        <w:rPr>
+          <w:sz w:val="24"/>
+          <w:szCs w:val="24"/>
+        </w:rPr>
+        <w:t xml:space="preserve">API_USERNAME and API_PASSWORD. </w:t>
       </w:r>
     </w:p>
     <w:p>
@@ -1457,6 +1846,7 @@
         <w:rPr>
           <w:noProof/>
         </w:rPr>
+        <w:lastRenderedPageBreak/>
         <w:drawing>
           <wp:inline distT="0" distB="0" distL="0" distR="0" wp14:anchorId="5535A4FA" wp14:editId="53FA3C7C">
             <wp:extent cx="8234363" cy="3236278"/>
@@ -1506,14 +1896,127 @@
           <w:sz w:val="24"/>
           <w:szCs w:val="24"/>
         </w:rPr>
-        <w:t>These 2 parameters are the same as $Environment parameter defined in the Jenkins deployment projects, so they are used in the same way in line 8</w:t>
-      </w:r>
-      <w:r>
-        <w:rPr>
-          <w:sz w:val="24"/>
-          <w:szCs w:val="24"/>
-        </w:rPr>
-        <w:t xml:space="preserve"> (note you need to write -- first before pass in --gloable-var)</w:t>
+        <w:t xml:space="preserve">At this point, </w:t>
+      </w:r>
+      <w:r>
+        <w:rPr>
+          <w:sz w:val="24"/>
+          <w:szCs w:val="24"/>
+        </w:rPr>
+        <w:t>API_USERNAME and API_PASSWORD</w:t>
+      </w:r>
+      <w:r>
+        <w:rPr>
+          <w:sz w:val="24"/>
+          <w:szCs w:val="24"/>
+        </w:rPr>
+        <w:t xml:space="preserve"> </w:t>
+      </w:r>
+      <w:r>
+        <w:rPr>
+          <w:sz w:val="24"/>
+          <w:szCs w:val="24"/>
+        </w:rPr>
+        <w:t xml:space="preserve">are the same as </w:t>
+      </w:r>
+      <w:r>
+        <w:rPr>
+          <w:sz w:val="24"/>
+          <w:szCs w:val="24"/>
+        </w:rPr>
+        <w:t xml:space="preserve">Environment parameter defined in the Jenkins deployment projects, so they </w:t>
+      </w:r>
+      <w:r>
+        <w:rPr>
+          <w:sz w:val="24"/>
+          <w:szCs w:val="24"/>
+        </w:rPr>
+        <w:t>can be</w:t>
+      </w:r>
+      <w:r>
+        <w:rPr>
+          <w:sz w:val="24"/>
+          <w:szCs w:val="24"/>
+        </w:rPr>
+        <w:t xml:space="preserve"> used in the same way in line 8</w:t>
+      </w:r>
+      <w:r>
+        <w:rPr>
+          <w:sz w:val="24"/>
+          <w:szCs w:val="24"/>
+        </w:rPr>
+        <w:t xml:space="preserve"> of </w:t>
+      </w:r>
+      <w:r>
+        <w:rPr>
+          <w:sz w:val="24"/>
+          <w:szCs w:val="24"/>
+        </w:rPr>
+        <w:t>“dotNetTesting.groovy” file</w:t>
+      </w:r>
+      <w:r>
+        <w:rPr>
+          <w:sz w:val="24"/>
+          <w:szCs w:val="24"/>
+        </w:rPr>
+        <w:t xml:space="preserve"> above. N</w:t>
+      </w:r>
+      <w:r>
+        <w:rPr>
+          <w:sz w:val="24"/>
+          <w:szCs w:val="24"/>
+        </w:rPr>
+        <w:t xml:space="preserve">ote </w:t>
+      </w:r>
+      <w:r>
+        <w:rPr>
+          <w:sz w:val="24"/>
+          <w:szCs w:val="24"/>
+        </w:rPr>
+        <w:t xml:space="preserve">that </w:t>
+      </w:r>
+      <w:r>
+        <w:rPr>
+          <w:sz w:val="24"/>
+          <w:szCs w:val="24"/>
+        </w:rPr>
+        <w:t xml:space="preserve">you need to write -- first </w:t>
+      </w:r>
+      <w:r>
+        <w:rPr>
+          <w:sz w:val="24"/>
+          <w:szCs w:val="24"/>
+        </w:rPr>
+        <w:t>before pass in --gloable-var). Before the change, l</w:t>
+      </w:r>
+      <w:r>
+        <w:rPr>
+          <w:sz w:val="24"/>
+          <w:szCs w:val="24"/>
+        </w:rPr>
+        <w:t xml:space="preserve">ine 8 was </w:t>
+      </w:r>
+      <w:r>
+        <w:rPr>
+          <w:sz w:val="24"/>
+          <w:szCs w:val="24"/>
+          <w:shd w:val="pct15" w:color="auto" w:fill="FFFFFF"/>
+        </w:rPr>
+        <w:t>npm run test:%s || true</w:t>
+      </w:r>
+      <w:r>
+        <w:rPr>
+          <w:sz w:val="24"/>
+          <w:szCs w:val="24"/>
+        </w:rPr>
+        <w:t xml:space="preserve"> </w:t>
+      </w:r>
+      <w:r>
+        <w:rPr>
+          <w:sz w:val="24"/>
+          <w:szCs w:val="24"/>
+        </w:rPr>
+        <w:t>originally</w:t>
       </w:r>
       <w:r>
         <w:rPr>
@@ -1522,21 +2025,6 @@
         </w:rPr>
         <w:t>.</w:t>
       </w:r>
-      <w:r>
-        <w:rPr>
-          <w:sz w:val="24"/>
-          <w:szCs w:val="24"/>
-        </w:rPr>
-        <w:t xml:space="preserve"> line 8 was originally as </w:t>
-      </w:r>
-      <w:r>
-        <w:rPr>
-          <w:sz w:val="24"/>
-          <w:szCs w:val="24"/>
-          <w:shd w:val="pct15" w:color="auto" w:fill="FFFFFF"/>
-        </w:rPr>
-        <w:t>npm run test:%s || true</w:t>
-      </w:r>
     </w:p>
     <w:p>
       <w:pPr>
@@ -1549,7 +2037,6 @@
         <w:rPr>
           <w:noProof/>
         </w:rPr>
-        <w:lastRenderedPageBreak/>
         <w:drawing>
           <wp:inline distT="0" distB="0" distL="0" distR="0" wp14:anchorId="33902C89" wp14:editId="11961C6D">
             <wp:extent cx="8214028" cy="1595438"/>
@@ -1599,6 +2086,7 @@
           <w:sz w:val="24"/>
           <w:szCs w:val="24"/>
         </w:rPr>
+        <w:lastRenderedPageBreak/>
         <w:t xml:space="preserve">The benefit of line 8 is to solve the problem that I mentioned in step 1, if we pass in </w:t>
       </w:r>
       <w:r>
@@ -1613,23 +2101,268 @@
         <w:rPr>
           <w:sz w:val="24"/>
           <w:szCs w:val="24"/>
+        </w:rPr>
+        <w:t xml:space="preserve"> </w:t>
+      </w:r>
+      <w:r>
+        <w:rPr>
+          <w:sz w:val="24"/>
+          <w:szCs w:val="24"/>
+        </w:rPr>
+        <w:t xml:space="preserve">inside the </w:t>
+      </w:r>
+      <w:r>
+        <w:rPr>
+          <w:sz w:val="24"/>
+          <w:szCs w:val="24"/>
+        </w:rPr>
+        <w:t>“</w:t>
+      </w:r>
+      <w:r>
+        <w:rPr>
+          <w:sz w:val="24"/>
+          <w:szCs w:val="24"/>
+        </w:rPr>
+        <w:t>package.json</w:t>
+      </w:r>
+      <w:r>
+        <w:rPr>
+          <w:sz w:val="24"/>
+          <w:szCs w:val="24"/>
+        </w:rPr>
+        <w:t>”</w:t>
+      </w:r>
+      <w:r>
+        <w:rPr>
+          <w:sz w:val="24"/>
+          <w:szCs w:val="24"/>
+        </w:rPr>
+        <w:t xml:space="preserve"> line 10 and 11</w:t>
+      </w:r>
+      <w:r>
+        <w:rPr>
+          <w:sz w:val="24"/>
+          <w:szCs w:val="24"/>
+        </w:rPr>
+        <w:t xml:space="preserve"> under “newman run”, then I</w:t>
+      </w:r>
+      <w:r>
+        <w:rPr>
+          <w:sz w:val="24"/>
+          <w:szCs w:val="24"/>
+        </w:rPr>
+        <w:t xml:space="preserve"> can</w:t>
+      </w:r>
+      <w:r>
+        <w:rPr>
+          <w:sz w:val="24"/>
+          <w:szCs w:val="24"/>
+        </w:rPr>
+        <w:t xml:space="preserve"> no</w:t>
+      </w:r>
+      <w:r>
+        <w:rPr>
+          <w:sz w:val="24"/>
+          <w:szCs w:val="24"/>
+        </w:rPr>
+        <w:t xml:space="preserve"> longer run the</w:t>
+      </w:r>
+      <w:r>
+        <w:rPr>
+          <w:sz w:val="24"/>
+          <w:szCs w:val="24"/>
+        </w:rPr>
+        <w:t>se</w:t>
+      </w:r>
+      <w:r>
+        <w:rPr>
+          <w:sz w:val="24"/>
+          <w:szCs w:val="24"/>
+        </w:rPr>
+        <w:t xml:space="preserve"> script</w:t>
+      </w:r>
+      <w:r>
+        <w:rPr>
+          <w:sz w:val="24"/>
+          <w:szCs w:val="24"/>
+        </w:rPr>
+        <w:t>s on my local PC</w:t>
+      </w:r>
+      <w:r>
+        <w:rPr>
+          <w:sz w:val="24"/>
+          <w:szCs w:val="24"/>
+        </w:rPr>
+        <w:t>.</w:t>
+      </w:r>
+      <w:r>
+        <w:rPr>
+          <w:sz w:val="24"/>
+          <w:szCs w:val="24"/>
+        </w:rPr>
+        <w:t xml:space="preserve"> Line 8 of </w:t>
+      </w:r>
+      <w:r>
+        <w:rPr>
+          <w:sz w:val="24"/>
+          <w:szCs w:val="24"/>
+        </w:rPr>
+        <w:t>“dotNetTesting.groovy” file</w:t>
+      </w:r>
+      <w:r>
+        <w:rPr>
+          <w:sz w:val="24"/>
+          <w:szCs w:val="24"/>
+        </w:rPr>
+        <w:t xml:space="preserve"> is calling line 7 of the “package.json” file, which aggregate the test of line 8 and line 9. </w:t>
+      </w:r>
+      <w:r>
+        <w:rPr>
+          <w:sz w:val="24"/>
+          <w:szCs w:val="24"/>
+        </w:rPr>
+        <w:t>Note “</w:t>
+      </w:r>
+      <w:r>
+        <w:rPr>
+          <w:sz w:val="24"/>
+          <w:szCs w:val="24"/>
           <w:shd w:val="pct15" w:color="auto" w:fill="FFFFFF"/>
         </w:rPr>
+        <w:t>run-s test:sanity test:regression -c</w:t>
+      </w:r>
+      <w:r>
+        <w:rPr>
+          <w:sz w:val="24"/>
+          <w:szCs w:val="24"/>
+        </w:rPr>
+        <w:t>” is actually “</w:t>
+      </w:r>
+      <w:r>
+        <w:rPr>
+          <w:sz w:val="24"/>
+          <w:szCs w:val="24"/>
+          <w:shd w:val="pct15" w:color="auto" w:fill="FFFFFF"/>
+        </w:rPr>
+        <w:t>npm run-s test:sanity test:regression -c</w:t>
+      </w:r>
+      <w:r>
+        <w:rPr>
+          <w:sz w:val="24"/>
+          <w:szCs w:val="24"/>
+        </w:rPr>
+        <w:t xml:space="preserve">”, just the “npm” can be ignored. </w:t>
+      </w:r>
+      <w:hyperlink r:id="rId20" w:history="1">
+        <w:r>
+          <w:rPr>
+            <w:rStyle w:val="Hyperlink"/>
+            <w:sz w:val="24"/>
+            <w:szCs w:val="24"/>
+          </w:rPr>
+          <w:t>npm run-s</w:t>
+        </w:r>
+      </w:hyperlink>
+      <w:r>
+        <w:rPr>
+          <w:sz w:val="24"/>
+          <w:szCs w:val="24"/>
+        </w:rPr>
+        <w:t xml:space="preserve"> will run given npm-scripts sequentially. This command is</w:t>
+      </w:r>
+      <w:r>
+        <w:rPr>
+          <w:sz w:val="24"/>
+          <w:szCs w:val="24"/>
+        </w:rPr>
+        <w:t xml:space="preserve"> the shorthand of </w:t>
+      </w:r>
+      <w:r>
+        <w:rPr>
+          <w:sz w:val="24"/>
+          <w:szCs w:val="24"/>
+          <w:shd w:val="pct15" w:color="auto" w:fill="FFFFFF"/>
+        </w:rPr>
+        <w:t>npm-run-all -s</w:t>
+      </w:r>
+      <w:r>
+        <w:rPr>
+          <w:sz w:val="24"/>
+          <w:szCs w:val="24"/>
+        </w:rPr>
+        <w:t>.</w:t>
+      </w:r>
+      <w:r>
+        <w:rPr>
+          <w:sz w:val="24"/>
+          <w:szCs w:val="24"/>
+        </w:rPr>
         <w:t xml:space="preserve"> </w:t>
       </w:r>
       <w:r>
         <w:rPr>
           <w:sz w:val="24"/>
           <w:szCs w:val="24"/>
-        </w:rPr>
-        <w:t xml:space="preserve">inside the </w:t>
-      </w:r>
-      <w:r>
-        <w:rPr>
-          <w:sz w:val="24"/>
-          <w:szCs w:val="24"/>
-        </w:rPr>
-        <w:t>“</w:t>
+          <w:shd w:val="pct15" w:color="auto" w:fill="FFFFFF"/>
+        </w:rPr>
+        <w:t>-c</w:t>
+      </w:r>
+      <w:r>
+        <w:rPr>
+          <w:sz w:val="24"/>
+          <w:szCs w:val="24"/>
+        </w:rPr>
+        <w:t xml:space="preserve"> is an option of npm run-s, which means “</w:t>
+      </w:r>
+      <w:r>
+        <w:rPr>
+          <w:sz w:val="24"/>
+          <w:szCs w:val="24"/>
+          <w:shd w:val="pct15" w:color="auto" w:fill="FFFFFF"/>
+        </w:rPr>
+        <w:t>--continue-on-error</w:t>
+      </w:r>
+      <w:r>
+        <w:rPr>
+          <w:sz w:val="24"/>
+          <w:szCs w:val="24"/>
+        </w:rPr>
+        <w:t xml:space="preserve">”. </w:t>
+      </w:r>
+      <w:r>
+        <w:rPr>
+          <w:sz w:val="24"/>
+          <w:szCs w:val="24"/>
+        </w:rPr>
+        <w:t xml:space="preserve">Line 8 </w:t>
+      </w:r>
+      <w:r>
+        <w:rPr>
+          <w:sz w:val="24"/>
+          <w:szCs w:val="24"/>
+        </w:rPr>
+        <w:t xml:space="preserve">of “package.json” </w:t>
+      </w:r>
+      <w:r>
+        <w:rPr>
+          <w:sz w:val="24"/>
+          <w:szCs w:val="24"/>
+        </w:rPr>
+        <w:t>aggregated all the test</w:t>
+      </w:r>
+      <w:r>
+        <w:rPr>
+          <w:sz w:val="24"/>
+          <w:szCs w:val="24"/>
+        </w:rPr>
+        <w:t>s</w:t>
+      </w:r>
+      <w:r>
+        <w:rPr>
+          <w:sz w:val="24"/>
+          <w:szCs w:val="24"/>
+        </w:rPr>
+        <w:t xml:space="preserve"> which name starts with sanity_, and line 9 aggregate all the tests which name start with regression_. We changed line 8 and line 9 of “</w:t>
       </w:r>
       <w:r>
         <w:rPr>
@@ -1643,42 +2376,21 @@
           <w:sz w:val="24"/>
           <w:szCs w:val="24"/>
         </w:rPr>
-        <w:t>”</w:t>
-      </w:r>
-      <w:r>
-        <w:rPr>
-          <w:sz w:val="24"/>
-          <w:szCs w:val="24"/>
-        </w:rPr>
-        <w:t xml:space="preserve"> line 10 and 11, then we cannot longer run the script locally.</w:t>
-      </w:r>
-      <w:r>
-        <w:rPr>
-          <w:sz w:val="24"/>
-          <w:szCs w:val="24"/>
-        </w:rPr>
-        <w:t xml:space="preserve"> Line 8 of </w:t>
-      </w:r>
-      <w:r>
-        <w:rPr>
-          <w:sz w:val="24"/>
-          <w:szCs w:val="24"/>
-        </w:rPr>
-        <w:t>“dotNetTesting.groovy” file</w:t>
-      </w:r>
-      <w:r>
-        <w:rPr>
-          <w:sz w:val="24"/>
-          <w:szCs w:val="24"/>
-        </w:rPr>
-        <w:t xml:space="preserve"> is calling line 7 of the “package.json” file, which aggregate the test of line 8 and line 9. Line 8 aggregated all the test which name starts with sanity_, and line 9 aggregate all the tests which name start with regression_. We changed line 8 and line 9 of </w:t>
-      </w:r>
-      <w:r>
-        <w:rPr>
-          <w:sz w:val="24"/>
-          <w:szCs w:val="24"/>
-        </w:rPr>
-        <w:t>“</w:t>
+        <w:t xml:space="preserve">”, so it can understand the arguments passed in from line 8 of </w:t>
+      </w:r>
+      <w:r>
+        <w:rPr>
+          <w:sz w:val="24"/>
+          <w:szCs w:val="24"/>
+        </w:rPr>
+        <w:t>“dotNetTesting.groovy”</w:t>
+      </w:r>
+      <w:r>
+        <w:rPr>
+          <w:sz w:val="24"/>
+          <w:szCs w:val="24"/>
+        </w:rPr>
+        <w:t>. You can compare the change of line 8 and line 9 of “</w:t>
       </w:r>
       <w:r>
         <w:rPr>
@@ -1692,56 +2404,7 @@
           <w:sz w:val="24"/>
           <w:szCs w:val="24"/>
         </w:rPr>
-        <w:t>”</w:t>
-      </w:r>
-      <w:r>
-        <w:rPr>
-          <w:sz w:val="24"/>
-          <w:szCs w:val="24"/>
-        </w:rPr>
-        <w:t xml:space="preserve">, so it can understand the arguments passed in from line 8 of </w:t>
-      </w:r>
-      <w:r>
-        <w:rPr>
-          <w:sz w:val="24"/>
-          <w:szCs w:val="24"/>
-        </w:rPr>
-        <w:t>“dotNetTesting.groovy”</w:t>
-      </w:r>
-      <w:r>
-        <w:rPr>
-          <w:sz w:val="24"/>
-          <w:szCs w:val="24"/>
-        </w:rPr>
-        <w:t xml:space="preserve">. You can compare the change of </w:t>
-      </w:r>
-      <w:r>
-        <w:rPr>
-          <w:sz w:val="24"/>
-          <w:szCs w:val="24"/>
-        </w:rPr>
-        <w:t>line 8 and line 9 of “</w:t>
-      </w:r>
-      <w:r>
-        <w:rPr>
-          <w:sz w:val="24"/>
-          <w:szCs w:val="24"/>
-        </w:rPr>
-        <w:t>package.json</w:t>
-      </w:r>
-      <w:r>
-        <w:rPr>
-          <w:sz w:val="24"/>
-          <w:szCs w:val="24"/>
-        </w:rPr>
-        <w:t>”</w:t>
-      </w:r>
-      <w:r>
-        <w:rPr>
-          <w:sz w:val="24"/>
-          <w:szCs w:val="24"/>
-        </w:rPr>
-        <w:t xml:space="preserve"> by comparing the image above, and the  image </w:t>
+        <w:t xml:space="preserve">” by comparing the image above, and the  image </w:t>
       </w:r>
       <w:r>
         <w:rPr>
@@ -1755,35 +2418,7 @@
           <w:sz w:val="24"/>
           <w:szCs w:val="24"/>
         </w:rPr>
-        <w:t xml:space="preserve">. The change of </w:t>
-      </w:r>
-      <w:r>
-        <w:rPr>
-          <w:sz w:val="24"/>
-          <w:szCs w:val="24"/>
-        </w:rPr>
-        <w:t>line 8 and line 9 of “</w:t>
-      </w:r>
-      <w:r>
-        <w:rPr>
-          <w:sz w:val="24"/>
-          <w:szCs w:val="24"/>
-        </w:rPr>
-        <w:t>package.json</w:t>
-      </w:r>
-      <w:r>
-        <w:rPr>
-          <w:sz w:val="24"/>
-          <w:szCs w:val="24"/>
-        </w:rPr>
-        <w:t>”</w:t>
-      </w:r>
-      <w:r>
-        <w:rPr>
-          <w:sz w:val="24"/>
-          <w:szCs w:val="24"/>
-        </w:rPr>
-        <w:t xml:space="preserve"> turned out to be the most difficult part of this task.</w:t>
+        <w:t xml:space="preserve">. </w:t>
       </w:r>
     </w:p>
     <w:p>
@@ -1855,6 +2490,203 @@
           <w:sz w:val="24"/>
           <w:szCs w:val="24"/>
         </w:rPr>
+        <w:t>The change of line 8 and line 9 of “</w:t>
+      </w:r>
+      <w:r>
+        <w:rPr>
+          <w:sz w:val="24"/>
+          <w:szCs w:val="24"/>
+        </w:rPr>
+        <w:t>package.json</w:t>
+      </w:r>
+      <w:r>
+        <w:rPr>
+          <w:sz w:val="24"/>
+          <w:szCs w:val="24"/>
+        </w:rPr>
+        <w:t>” turned out to be the most difficult part of this task.</w:t>
+      </w:r>
+      <w:r>
+        <w:rPr>
+          <w:sz w:val="24"/>
+          <w:szCs w:val="24"/>
+        </w:rPr>
+        <w:t xml:space="preserve"> You can debug locally by trying to change the </w:t>
+      </w:r>
+      <w:r>
+        <w:rPr>
+          <w:sz w:val="24"/>
+          <w:szCs w:val="24"/>
+        </w:rPr>
+        <w:t>“test:sanity” line in “</w:t>
+      </w:r>
+      <w:r>
+        <w:rPr>
+          <w:sz w:val="24"/>
+          <w:szCs w:val="24"/>
+        </w:rPr>
+        <w:t>package.json</w:t>
+      </w:r>
+      <w:r>
+        <w:rPr>
+          <w:sz w:val="24"/>
+          <w:szCs w:val="24"/>
+        </w:rPr>
+        <w:t>”</w:t>
+      </w:r>
+      <w:r>
+        <w:rPr>
+          <w:sz w:val="24"/>
+          <w:szCs w:val="24"/>
+        </w:rPr>
+        <w:t xml:space="preserve"> to</w:t>
+      </w:r>
+      <w:r>
+        <w:rPr>
+          <w:sz w:val="24"/>
+          <w:szCs w:val="24"/>
+        </w:rPr>
+        <w:t xml:space="preserve"> the format that you think would work, and run it via </w:t>
+      </w:r>
+      <w:r>
+        <w:rPr>
+          <w:sz w:val="24"/>
+          <w:szCs w:val="24"/>
+          <w:shd w:val="pct15" w:color="auto" w:fill="FFFFFF"/>
+        </w:rPr>
+        <w:t xml:space="preserve">npm run </w:t>
+      </w:r>
+      <w:r>
+        <w:rPr>
+          <w:sz w:val="24"/>
+          <w:szCs w:val="24"/>
+        </w:rPr>
+        <w:t xml:space="preserve">in cmd. Note </w:t>
+      </w:r>
+      <w:hyperlink r:id="rId21" w:history="1">
+        <w:r>
+          <w:rPr>
+            <w:rStyle w:val="Hyperlink"/>
+            <w:sz w:val="24"/>
+            <w:szCs w:val="24"/>
+          </w:rPr>
+          <w:t>{@}</w:t>
+        </w:r>
+      </w:hyperlink>
+      <w:r>
+        <w:rPr>
+          <w:sz w:val="24"/>
+          <w:szCs w:val="24"/>
+        </w:rPr>
+        <w:t xml:space="preserve"> is an argument placeholder, when debug, please replace it with </w:t>
+      </w:r>
+      <w:r>
+        <w:rPr>
+          <w:sz w:val="24"/>
+          <w:szCs w:val="24"/>
+          <w:shd w:val="pct15" w:color="auto" w:fill="FFFFFF"/>
+        </w:rPr>
+        <w:t>-global-var env=qa</w:t>
+      </w:r>
+      <w:r>
+        <w:rPr>
+          <w:sz w:val="24"/>
+          <w:szCs w:val="24"/>
+        </w:rPr>
+        <w:t xml:space="preserve">. For example, I find </w:t>
+      </w:r>
+      <w:r>
+        <w:rPr>
+          <w:sz w:val="24"/>
+          <w:szCs w:val="24"/>
+          <w:shd w:val="pct15" w:color="auto" w:fill="FFFFFF"/>
+        </w:rPr>
+        <w:t>"</w:t>
+      </w:r>
+      <w:r>
+        <w:rPr>
+          <w:sz w:val="24"/>
+          <w:szCs w:val="24"/>
+          <w:shd w:val="pct15" w:color="auto" w:fill="FFFFFF"/>
+        </w:rPr>
+        <w:t>te</w:t>
+      </w:r>
+      <w:r>
+        <w:rPr>
+          <w:sz w:val="24"/>
+          <w:szCs w:val="24"/>
+          <w:shd w:val="pct15" w:color="auto" w:fill="FFFFFF"/>
+        </w:rPr>
+        <w:t>": "run-s \"sanity_* -c -- --global-var env=qa\""</w:t>
+      </w:r>
+      <w:r>
+        <w:rPr>
+          <w:sz w:val="24"/>
+          <w:szCs w:val="24"/>
+        </w:rPr>
+        <w:t xml:space="preserve"> also works. Observe the error message to improve, good luck, hehe.</w:t>
+      </w:r>
+    </w:p>
+    <w:p>
+      <w:pPr>
+        <w:rPr>
+          <w:sz w:val="24"/>
+          <w:szCs w:val="24"/>
+        </w:rPr>
+      </w:pPr>
+      <w:r>
+        <w:rPr>
+          <w:noProof/>
+        </w:rPr>
+        <w:drawing>
+          <wp:inline distT="0" distB="0" distL="0" distR="0" wp14:anchorId="295AC8D9" wp14:editId="7FCB563A">
+            <wp:extent cx="8180070" cy="1168582"/>
+            <wp:effectExtent l="0" t="0" r="0" b="0"/>
+            <wp:docPr id="20" name="Picture 20"/>
+            <wp:cNvGraphicFramePr>
+              <a:graphicFrameLocks xmlns:a="http://schemas.openxmlformats.org/drawingml/2006/main" noChangeAspect="1"/>
+            </wp:cNvGraphicFramePr>
+            <a:graphic xmlns:a="http://schemas.openxmlformats.org/drawingml/2006/main">
+              <a:graphicData uri="http://schemas.openxmlformats.org/drawingml/2006/picture">
+                <pic:pic xmlns:pic="http://schemas.openxmlformats.org/drawingml/2006/picture">
+                  <pic:nvPicPr>
+                    <pic:cNvPr id="1" name=""/>
+                    <pic:cNvPicPr/>
+                  </pic:nvPicPr>
+                  <pic:blipFill>
+                    <a:blip r:embed="rId22"/>
+                    <a:stretch>
+                      <a:fillRect/>
+                    </a:stretch>
+                  </pic:blipFill>
+                  <pic:spPr>
+                    <a:xfrm>
+                      <a:off x="0" y="0"/>
+                      <a:ext cx="8256921" cy="1179561"/>
+                    </a:xfrm>
+                    <a:prstGeom prst="rect">
+                      <a:avLst/>
+                    </a:prstGeom>
+                  </pic:spPr>
+                </pic:pic>
+              </a:graphicData>
+            </a:graphic>
+          </wp:inline>
+        </w:drawing>
+      </w:r>
+    </w:p>
+    <w:p>
+      <w:pPr>
+        <w:rPr>
+          <w:sz w:val="24"/>
+          <w:szCs w:val="24"/>
+        </w:rPr>
+      </w:pPr>
+      <w:r>
+        <w:rPr>
+          <w:sz w:val="24"/>
+          <w:szCs w:val="24"/>
+        </w:rPr>
         <w:t xml:space="preserve">Let us come back to talk about where </w:t>
       </w:r>
       <w:r>
@@ -1904,7 +2736,21 @@
           <w:sz w:val="24"/>
           <w:szCs w:val="24"/>
         </w:rPr>
+        <w:t>The “</w:t>
+      </w:r>
+      <w:r>
+        <w:rPr>
+          <w:sz w:val="24"/>
+          <w:szCs w:val="24"/>
+        </w:rPr>
         <w:t>dotNetTesting</w:t>
+      </w:r>
+      <w:r>
+        <w:rPr>
+          <w:sz w:val="24"/>
+          <w:szCs w:val="24"/>
+        </w:rPr>
+        <w:t>”</w:t>
       </w:r>
       <w:r>
         <w:rPr>
@@ -1956,7 +2802,7 @@
                     <pic:cNvPicPr/>
                   </pic:nvPicPr>
                   <pic:blipFill>
-                    <a:blip r:embed="rId20"/>
+                    <a:blip r:embed="rId23"/>
                     <a:stretch>
                       <a:fillRect/>
                     </a:stretch>
@@ -2004,7 +2850,189 @@
           <w:sz w:val="24"/>
           <w:szCs w:val="24"/>
         </w:rPr>
-        <w:t>1, you can not have multiple when statements in a stage, so in the Sanity Test stage, I used if else statement. However, please note, when you use when statement, you use expression, but when you use if statement, if you still uses expression, then it will always be true, and you can never falls into the else if branch.</w:t>
+        <w:t xml:space="preserve">1, you </w:t>
+      </w:r>
+      <w:r>
+        <w:rPr>
+          <w:sz w:val="24"/>
+          <w:szCs w:val="24"/>
+        </w:rPr>
+        <w:t>cannot</w:t>
+      </w:r>
+      <w:r>
+        <w:rPr>
+          <w:sz w:val="24"/>
+          <w:szCs w:val="24"/>
+        </w:rPr>
+        <w:t xml:space="preserve"> have multiple when statements in a stage, so in t</w:t>
+      </w:r>
+      <w:r>
+        <w:rPr>
+          <w:sz w:val="24"/>
+          <w:szCs w:val="24"/>
+        </w:rPr>
+        <w:t>he Sanity Test stage, I used if-</w:t>
+      </w:r>
+      <w:r>
+        <w:rPr>
+          <w:sz w:val="24"/>
+          <w:szCs w:val="24"/>
+        </w:rPr>
+        <w:t xml:space="preserve">else statement. However, please note, when you use </w:t>
+      </w:r>
+      <w:r>
+        <w:rPr>
+          <w:sz w:val="24"/>
+          <w:szCs w:val="24"/>
+        </w:rPr>
+        <w:t>“</w:t>
+      </w:r>
+      <w:r>
+        <w:rPr>
+          <w:sz w:val="24"/>
+          <w:szCs w:val="24"/>
+        </w:rPr>
+        <w:t>when</w:t>
+      </w:r>
+      <w:r>
+        <w:rPr>
+          <w:sz w:val="24"/>
+          <w:szCs w:val="24"/>
+        </w:rPr>
+        <w:t>”</w:t>
+      </w:r>
+      <w:r>
+        <w:rPr>
+          <w:sz w:val="24"/>
+          <w:szCs w:val="24"/>
+        </w:rPr>
+        <w:t xml:space="preserve"> statement, you use </w:t>
+      </w:r>
+      <w:r>
+        <w:rPr>
+          <w:sz w:val="24"/>
+          <w:szCs w:val="24"/>
+        </w:rPr>
+        <w:t>“</w:t>
+      </w:r>
+      <w:r>
+        <w:rPr>
+          <w:sz w:val="24"/>
+          <w:szCs w:val="24"/>
+        </w:rPr>
+        <w:t>expression</w:t>
+      </w:r>
+      <w:r>
+        <w:rPr>
+          <w:sz w:val="24"/>
+          <w:szCs w:val="24"/>
+        </w:rPr>
+        <w:t>”</w:t>
+      </w:r>
+      <w:r>
+        <w:rPr>
+          <w:sz w:val="24"/>
+          <w:szCs w:val="24"/>
+        </w:rPr>
+        <w:t xml:space="preserve">, but when you use </w:t>
+      </w:r>
+      <w:r>
+        <w:rPr>
+          <w:sz w:val="24"/>
+          <w:szCs w:val="24"/>
+        </w:rPr>
+        <w:t>“</w:t>
+      </w:r>
+      <w:r>
+        <w:rPr>
+          <w:sz w:val="24"/>
+          <w:szCs w:val="24"/>
+        </w:rPr>
+        <w:t>if</w:t>
+      </w:r>
+      <w:r>
+        <w:rPr>
+          <w:sz w:val="24"/>
+          <w:szCs w:val="24"/>
+        </w:rPr>
+        <w:t>”</w:t>
+      </w:r>
+      <w:r>
+        <w:rPr>
+          <w:sz w:val="24"/>
+          <w:szCs w:val="24"/>
+        </w:rPr>
+        <w:t xml:space="preserve"> statement, if you still </w:t>
+      </w:r>
+      <w:r>
+        <w:rPr>
+          <w:sz w:val="24"/>
+          <w:szCs w:val="24"/>
+        </w:rPr>
+        <w:t>use</w:t>
+      </w:r>
+      <w:r>
+        <w:rPr>
+          <w:sz w:val="24"/>
+          <w:szCs w:val="24"/>
+        </w:rPr>
+        <w:t xml:space="preserve"> </w:t>
+      </w:r>
+      <w:r>
+        <w:rPr>
+          <w:sz w:val="24"/>
+          <w:szCs w:val="24"/>
+        </w:rPr>
+        <w:t>“</w:t>
+      </w:r>
+      <w:r>
+        <w:rPr>
+          <w:sz w:val="24"/>
+          <w:szCs w:val="24"/>
+        </w:rPr>
+        <w:t>expression</w:t>
+      </w:r>
+      <w:r>
+        <w:rPr>
+          <w:sz w:val="24"/>
+          <w:szCs w:val="24"/>
+        </w:rPr>
+        <w:t>”</w:t>
+      </w:r>
+      <w:r>
+        <w:rPr>
+          <w:sz w:val="24"/>
+          <w:szCs w:val="24"/>
+        </w:rPr>
+        <w:t xml:space="preserve">, then it will always be true, and you can never falls into the </w:t>
+      </w:r>
+      <w:r>
+        <w:rPr>
+          <w:sz w:val="24"/>
+          <w:szCs w:val="24"/>
+        </w:rPr>
+        <w:t>“</w:t>
+      </w:r>
+      <w:r>
+        <w:rPr>
+          <w:sz w:val="24"/>
+          <w:szCs w:val="24"/>
+        </w:rPr>
+        <w:t>else if</w:t>
+      </w:r>
+      <w:r>
+        <w:rPr>
+          <w:sz w:val="24"/>
+          <w:szCs w:val="24"/>
+        </w:rPr>
+        <w:t>”</w:t>
+      </w:r>
+      <w:r>
+        <w:rPr>
+          <w:sz w:val="24"/>
+          <w:szCs w:val="24"/>
+        </w:rPr>
+        <w:t xml:space="preserve"> branch.</w:t>
       </w:r>
     </w:p>
     <w:p>
@@ -2019,10 +3047,66 @@
           <w:sz w:val="24"/>
           <w:szCs w:val="24"/>
         </w:rPr>
-        <w:t>2, the use of echo line is actually a debug line, it will show us in Jenkins result. In Jenkins, click 8s under “Sanity Test” column, a pop up with “Log” tag will show up, click on it, another pop up named “Stage Logs” are displayed on the top, you will see the echo line being printed (at the time the echo line was -----------------------000). Then you can know which if branch you actually falls into.</w:t>
+        <w:t xml:space="preserve">2, the use of echo line is </w:t>
+      </w:r>
+      <w:r>
+        <w:rPr>
+          <w:sz w:val="24"/>
+          <w:szCs w:val="24"/>
+        </w:rPr>
+        <w:t>a</w:t>
+      </w:r>
+      <w:r>
+        <w:rPr>
+          <w:sz w:val="24"/>
+          <w:szCs w:val="24"/>
+        </w:rPr>
+        <w:t xml:space="preserve"> debug line, it will show us in Jenkins result. In Jenkins, click 8s under “Sanity Test” column, a pop up with “Log” tag will show up, click on it, another pop up named “Stage Logs” </w:t>
+      </w:r>
+      <w:r>
+        <w:rPr>
+          <w:sz w:val="24"/>
+          <w:szCs w:val="24"/>
+        </w:rPr>
+        <w:t>is</w:t>
+      </w:r>
+      <w:r>
+        <w:rPr>
+          <w:sz w:val="24"/>
+          <w:szCs w:val="24"/>
+        </w:rPr>
+        <w:t xml:space="preserve"> displayed on the top</w:t>
+      </w:r>
+      <w:r>
+        <w:rPr>
+          <w:sz w:val="24"/>
+          <w:szCs w:val="24"/>
+        </w:rPr>
+        <w:t xml:space="preserve"> (see below)</w:t>
+      </w:r>
+      <w:r>
+        <w:rPr>
+          <w:sz w:val="24"/>
+          <w:szCs w:val="24"/>
+        </w:rPr>
+        <w:t xml:space="preserve">, you will see the echo line being printed (at the time the echo line was -----------------------000). Then you can know which if branch you actually </w:t>
+      </w:r>
+      <w:r>
+        <w:rPr>
+          <w:sz w:val="24"/>
+          <w:szCs w:val="24"/>
+        </w:rPr>
+        <w:t>fall</w:t>
       </w:r>
       <w:bookmarkStart w:id="0" w:name="_GoBack"/>
       <w:bookmarkEnd w:id="0"/>
+      <w:r>
+        <w:rPr>
+          <w:sz w:val="24"/>
+          <w:szCs w:val="24"/>
+        </w:rPr>
+        <w:t xml:space="preserve"> into.</w:t>
+      </w:r>
     </w:p>
     <w:p>
       <w:pPr>
@@ -2052,7 +3136,7 @@
                     <pic:cNvPicPr/>
                   </pic:nvPicPr>
                   <pic:blipFill>
-                    <a:blip r:embed="rId21"/>
+                    <a:blip r:embed="rId24"/>
                     <a:stretch>
                       <a:fillRect/>
                     </a:stretch>
@@ -2597,12 +3681,121 @@
     <w:name w:val="Hyperlink"/>
     <w:basedOn w:val="DefaultParagraphFont"/>
     <w:uiPriority w:val="99"/>
-    <w:semiHidden/>
     <w:unhideWhenUsed/>
     <w:rsid w:val="006205A7"/>
     <w:rPr>
       <w:color w:val="0000FF"/>
       <w:u w:val="single"/>
+    </w:rPr>
+  </w:style>
+  <w:style w:type="character" w:styleId="CommentReference">
+    <w:name w:val="annotation reference"/>
+    <w:basedOn w:val="DefaultParagraphFont"/>
+    <w:uiPriority w:val="99"/>
+    <w:semiHidden/>
+    <w:unhideWhenUsed/>
+    <w:rsid w:val="006138B3"/>
+    <w:rPr>
+      <w:sz w:val="16"/>
+      <w:szCs w:val="16"/>
+    </w:rPr>
+  </w:style>
+  <w:style w:type="paragraph" w:styleId="CommentText">
+    <w:name w:val="annotation text"/>
+    <w:basedOn w:val="Normal"/>
+    <w:link w:val="CommentTextChar"/>
+    <w:uiPriority w:val="99"/>
+    <w:semiHidden/>
+    <w:unhideWhenUsed/>
+    <w:rsid w:val="006138B3"/>
+    <w:pPr>
+      <w:spacing w:line="240" w:lineRule="auto"/>
+    </w:pPr>
+    <w:rPr>
+      <w:sz w:val="20"/>
+      <w:szCs w:val="20"/>
+    </w:rPr>
+  </w:style>
+  <w:style w:type="character" w:customStyle="1" w:styleId="CommentTextChar">
+    <w:name w:val="Comment Text Char"/>
+    <w:basedOn w:val="DefaultParagraphFont"/>
+    <w:link w:val="CommentText"/>
+    <w:uiPriority w:val="99"/>
+    <w:semiHidden/>
+    <w:rsid w:val="006138B3"/>
+    <w:rPr>
+      <w:sz w:val="20"/>
+      <w:szCs w:val="20"/>
+    </w:rPr>
+  </w:style>
+  <w:style w:type="paragraph" w:styleId="CommentSubject">
+    <w:name w:val="annotation subject"/>
+    <w:basedOn w:val="CommentText"/>
+    <w:next w:val="CommentText"/>
+    <w:link w:val="CommentSubjectChar"/>
+    <w:uiPriority w:val="99"/>
+    <w:semiHidden/>
+    <w:unhideWhenUsed/>
+    <w:rsid w:val="006138B3"/>
+    <w:rPr>
+      <w:b/>
+      <w:bCs/>
+    </w:rPr>
+  </w:style>
+  <w:style w:type="character" w:customStyle="1" w:styleId="CommentSubjectChar">
+    <w:name w:val="Comment Subject Char"/>
+    <w:basedOn w:val="CommentTextChar"/>
+    <w:link w:val="CommentSubject"/>
+    <w:uiPriority w:val="99"/>
+    <w:semiHidden/>
+    <w:rsid w:val="006138B3"/>
+    <w:rPr>
+      <w:b/>
+      <w:bCs/>
+      <w:sz w:val="20"/>
+      <w:szCs w:val="20"/>
+    </w:rPr>
+  </w:style>
+  <w:style w:type="paragraph" w:styleId="BalloonText">
+    <w:name w:val="Balloon Text"/>
+    <w:basedOn w:val="Normal"/>
+    <w:link w:val="BalloonTextChar"/>
+    <w:uiPriority w:val="99"/>
+    <w:semiHidden/>
+    <w:unhideWhenUsed/>
+    <w:rsid w:val="006138B3"/>
+    <w:pPr>
+      <w:spacing w:after="0" w:line="240" w:lineRule="auto"/>
+    </w:pPr>
+    <w:rPr>
+      <w:rFonts w:ascii="Segoe UI" w:hAnsi="Segoe UI" w:cs="Segoe UI"/>
+      <w:sz w:val="18"/>
+      <w:szCs w:val="18"/>
+    </w:rPr>
+  </w:style>
+  <w:style w:type="character" w:customStyle="1" w:styleId="BalloonTextChar">
+    <w:name w:val="Balloon Text Char"/>
+    <w:basedOn w:val="DefaultParagraphFont"/>
+    <w:link w:val="BalloonText"/>
+    <w:uiPriority w:val="99"/>
+    <w:semiHidden/>
+    <w:rsid w:val="006138B3"/>
+    <w:rPr>
+      <w:rFonts w:ascii="Segoe UI" w:hAnsi="Segoe UI" w:cs="Segoe UI"/>
+      <w:sz w:val="18"/>
+      <w:szCs w:val="18"/>
+    </w:rPr>
+  </w:style>
+  <w:style w:type="character" w:styleId="UnresolvedMention">
+    <w:name w:val="Unresolved Mention"/>
+    <w:basedOn w:val="DefaultParagraphFont"/>
+    <w:uiPriority w:val="99"/>
+    <w:semiHidden/>
+    <w:unhideWhenUsed/>
+    <w:rsid w:val="006138B3"/>
+    <w:rPr>
+      <w:color w:val="808080"/>
+      <w:shd w:val="clear" w:color="auto" w:fill="E6E6E6"/>
     </w:rPr>
   </w:style>
 </w:styles>

</xml_diff>